<commit_message>
Adds v1 of docbuilder
</commit_message>
<xml_diff>
--- a/docs/H3118.docx
+++ b/docs/H3118.docx
@@ -3,6 +3,9 @@
 <w:document xmlns:wpc="http://schemas.microsoft.com/office/word/2010/wordprocessingCanvas" xmlns:mc="http://schemas.openxmlformats.org/markup-compatibility/2006" xmlns:o="urn:schemas-microsoft-com:office:office" xmlns:r="http://schemas.openxmlformats.org/officeDocument/2006/relationships" xmlns:m="http://schemas.openxmlformats.org/officeDocument/2006/math" xmlns:v="urn:schemas-microsoft-com:vml" xmlns:wp14="http://schemas.microsoft.com/office/word/2010/wordprocessingDrawing" xmlns:wp="http://schemas.openxmlformats.org/drawingml/2006/wordprocessingDrawing" xmlns:w10="urn:schemas-microsoft-com:office:word" xmlns:w="http://schemas.openxmlformats.org/wordprocessingml/2006/main" xmlns:w14="http://schemas.microsoft.com/office/word/2010/wordml" xmlns:w15="http://schemas.microsoft.com/office/word/2012/wordml" xmlns:wpg="http://schemas.microsoft.com/office/word/2010/wordprocessingGroup" xmlns:wpi="http://schemas.microsoft.com/office/word/2010/wordprocessingInk" xmlns:wne="http://schemas.microsoft.com/office/word/2006/wordml" xmlns:wps="http://schemas.microsoft.com/office/word/2010/wordprocessingShape" mc:Ignorable="w14 w15 wp14">
   <w:body>
     <w:p>
+      <w:pPr>
+        <w:jc w:val="center"/>
+      </w:pPr>
       <w:r>
         <w:drawing>
           <wp:inline distT="0" distB="0" distL="0" distR="0">
@@ -46,24 +49,39 @@
     </w:p>
     <w:p>
       <w:r>
-        <w:rPr>
-          <w:rFonts w:ascii="Aido" w:cs="Aido" w:eastAsia="Aido" w:hAnsi="Aido"/>
+        <w:t xml:space="preserve"/>
+      </w:r>
+    </w:p>
+    <w:p>
+      <w:r>
+        <w:rPr>
+          <w:rFonts w:ascii="Eido" w:cs="Eido" w:eastAsia="Eido" w:hAnsi="Eido"/>
         </w:rPr>
         <w:t xml:space="preserve">Bonjour Monsieur,</w:t>
       </w:r>
     </w:p>
     <w:p>
       <w:r>
-        <w:rPr>
-          <w:rFonts w:ascii="Aido" w:cs="Aido" w:eastAsia="Aido" w:hAnsi="Aido"/>
+        <w:t xml:space="preserve"/>
+      </w:r>
+    </w:p>
+    <w:p>
+      <w:r>
+        <w:rPr>
+          <w:rFonts w:ascii="Eido" w:cs="Eido" w:eastAsia="Eido" w:hAnsi="Eido"/>
         </w:rPr>
         <w:t xml:space="preserve">J’espère que vous allez bien.</w:t>
       </w:r>
     </w:p>
     <w:p>
       <w:r>
-        <w:rPr>
-          <w:rFonts w:ascii="Aido" w:cs="Aido" w:eastAsia="Aido" w:hAnsi="Aido"/>
+        <w:t xml:space="preserve"/>
+      </w:r>
+    </w:p>
+    <w:p>
+      <w:r>
+        <w:rPr>
+          <w:rFonts w:ascii="Eido" w:cs="Eido" w:eastAsia="Eido" w:hAnsi="Eido"/>
         </w:rPr>
         <w:t xml:space="preserve">Anaïs</w:t>
       </w:r>

</xml_diff>